<commit_message>
fixed group[] not initializing on multiple runs
</commit_message>
<xml_diff>
--- a/报告.docx
+++ b/报告.docx
@@ -61,7 +61,6 @@
     </w:p>
     <w:p/>
     <w:p>
-      <w:bookmarkStart w:id="0" w:name="_GoBack"/>
       <w:r>
         <w:rPr>
           <w:rFonts w:hint="eastAsia"/>
@@ -72,14 +71,7 @@
         <w:rPr>
           <w:rFonts w:hint="eastAsia"/>
         </w:rPr>
-        <w:t>，其实说起来也挺作死的，把本来可以在写程序时可以确定的题</w:t>
-      </w:r>
-      <w:bookmarkEnd w:id="0"/>
-      <w:r>
-        <w:rPr>
-          <w:rFonts w:hint="eastAsia"/>
-        </w:rPr>
-        <w:t>目的参数在运行时再输入。虽然提高了可扩展性，但却大大提高了整体代码的复杂度。</w:t>
+        <w:t>，其实说起来也挺作死的，把本来可以在写程序时可以确定的题目的参数在运行时再输入。虽然提高了可扩展性，但却大大提高了整体代码的复杂度。</w:t>
       </w:r>
     </w:p>
     <w:p/>
@@ -1087,7 +1079,19 @@
         <w:rPr>
           <w:rFonts w:hint="eastAsia"/>
         </w:rPr>
-        <w:t>型的数组，每位对应</w:t>
+        <w:t>型的数组</w:t>
+      </w:r>
+      <w:r>
+        <w:rPr>
+          <w:rFonts w:hint="eastAsia"/>
+        </w:rPr>
+        <w:t>group</w:t>
+      </w:r>
+      <w:r>
+        <w:rPr>
+          <w:rFonts w:hint="eastAsia"/>
+        </w:rPr>
+        <w:t>，每位对应</w:t>
       </w:r>
       <w:r>
         <w:rPr>
@@ -1203,6 +1207,92 @@
         <w:t>时避免命名重复、冲突啥的）</w:t>
       </w:r>
     </w:p>
+    <w:p>
+      <w:r>
+        <w:rPr>
+          <w:rFonts w:hint="eastAsia"/>
+        </w:rPr>
+        <w:t>把程序可以多次运行做出来以后出现了同样的东西输入两次，分组不同的问题（但关系表是对的），经过排查发现是</w:t>
+      </w:r>
+      <w:r>
+        <w:rPr>
+          <w:rFonts w:hint="eastAsia"/>
+        </w:rPr>
+        <w:t>group</w:t>
+      </w:r>
+      <w:r>
+        <w:rPr>
+          <w:rFonts w:hint="eastAsia"/>
+        </w:rPr>
+        <w:t>这个数组最开始没有初始化。操作系统第一次把一段内存分配给程序时可能出于安全性的考虑是初始化为</w:t>
+      </w:r>
+      <w:r>
+        <w:rPr>
+          <w:rFonts w:hint="eastAsia"/>
+        </w:rPr>
+        <w:t>0</w:t>
+      </w:r>
+      <w:r>
+        <w:rPr>
+          <w:rFonts w:hint="eastAsia"/>
+        </w:rPr>
+        <w:t>的，但再次分配不会这么做。所以补上了初始化的</w:t>
+      </w:r>
+    </w:p>
+    <w:p>
+      <w:proofErr w:type="gramStart"/>
+      <w:r>
+        <w:t>n</w:t>
+      </w:r>
+      <w:r>
+        <w:rPr>
+          <w:rFonts w:hint="eastAsia"/>
+        </w:rPr>
+        <w:t>ew</w:t>
+      </w:r>
+      <w:proofErr w:type="gramEnd"/>
+      <w:r>
+        <w:rPr>
+          <w:rFonts w:hint="eastAsia"/>
+        </w:rPr>
+        <w:t xml:space="preserve"> </w:t>
+      </w:r>
+      <w:proofErr w:type="spellStart"/>
+      <w:r>
+        <w:t>int</w:t>
+      </w:r>
+      <w:proofErr w:type="spellEnd"/>
+      <w:r>
+        <w:t>[Crossing::</w:t>
+      </w:r>
+      <w:proofErr w:type="spellStart"/>
+      <w:r>
+        <w:t>possi</w:t>
+      </w:r>
+      <w:proofErr w:type="spellEnd"/>
+      <w:r>
+        <w:t xml:space="preserve">] </w:t>
+      </w:r>
+      <w:r>
+        <w:rPr>
+          <w:rFonts w:hint="eastAsia"/>
+        </w:rPr>
+        <w:t>();</w:t>
+      </w:r>
+    </w:p>
+    <w:p>
+      <w:pPr>
+        <w:rPr>
+          <w:rFonts w:hint="eastAsia"/>
+        </w:rPr>
+      </w:pPr>
+      <w:r>
+        <w:rPr>
+          <w:rFonts w:hint="eastAsia"/>
+        </w:rPr>
+        <w:t>中的括号，然后就解决了</w:t>
+      </w:r>
+    </w:p>
     <w:p/>
     <w:p>
       <w:r>
@@ -1259,6 +1349,7 @@
         <w:rPr>
           <w:rFonts w:hint="eastAsia"/>
         </w:rPr>
+        <w:lastRenderedPageBreak/>
         <w:t>一个</w:t>
       </w:r>
       <w:r>
@@ -1429,7 +1520,6 @@
         <w:rPr>
           <w:rFonts w:hint="eastAsia"/>
         </w:rPr>
-        <w:lastRenderedPageBreak/>
         <w:t>还有就是其实在内存空间中实际存在的二维数组实际上不一定是必须的。我的程序中为了生成这个数组写了一个函数来计算这些元素的值，而实际计算中完全可以在需要这个数组的内容时调用这个函数来进行计算。这样虽然需要多计算很多次，但是可以在</w:t>
       </w:r>
       <w:r>
@@ -2162,6 +2252,8 @@
         <w:t>J</w:t>
       </w:r>
     </w:p>
+    <w:p/>
+    <w:p/>
     <w:p>
       <w:r>
         <w:rPr>
@@ -2404,7 +2496,6 @@
     </w:p>
     <w:p>
       <w:r>
-        <w:lastRenderedPageBreak/>
         <w:t>C</w:t>
       </w:r>
       <w:r>
@@ -2919,6 +3010,12 @@
       </w:r>
     </w:p>
     <w:p/>
+    <w:p/>
+    <w:p/>
+    <w:p>
+      <w:bookmarkStart w:id="0" w:name="_GoBack"/>
+      <w:bookmarkEnd w:id="0"/>
+    </w:p>
     <w:p>
       <w:r>
         <w:rPr>
@@ -3703,7 +3800,7 @@
 </file>
 
 <file path=customXml/itemProps1.xml><?xml version="1.0" encoding="utf-8"?>
-<ds:datastoreItem xmlns:ds="http://schemas.openxmlformats.org/officeDocument/2006/customXml" ds:itemID="{8C7885D9-60D6-47BE-8A78-50E4A710CA0A}">
+<ds:datastoreItem xmlns:ds="http://schemas.openxmlformats.org/officeDocument/2006/customXml" ds:itemID="{1B999010-B3B9-46ED-9605-B8769D241800}">
   <ds:schemaRefs>
     <ds:schemaRef ds:uri="http://schemas.openxmlformats.org/officeDocument/2006/bibliography"/>
   </ds:schemaRefs>

</xml_diff>